<commit_message>
Add in basic Genetic Algorithm to populate map.
</commit_message>
<xml_diff>
--- a/Documentation/User Requriements Specification.docx
+++ b/Documentation/User Requriements Specification.docx
@@ -46,6 +46,8 @@
         <w:rPr>
           <w:b/>
           <w:bCs/>
+          <w:sz w:val="28"/>
+          <w:szCs w:val="28"/>
           <w:u w:val="single"/>
           <w:lang w:val="en-GB"/>
         </w:rPr>
@@ -134,6 +136,8 @@
         <w:rPr>
           <w:b/>
           <w:bCs/>
+          <w:sz w:val="28"/>
+          <w:szCs w:val="28"/>
           <w:u w:val="single"/>
           <w:lang w:val="en-GB"/>
         </w:rPr>
@@ -170,8 +174,8 @@
       </w:pPr>
       <w:r>
         <w:rPr>
-          <w:b w:val="false"/>
-          <w:bCs w:val="false"/>
+          <w:b/>
+          <w:bCs/>
           <w:u w:val="single"/>
           <w:lang w:val="en-GB"/>
         </w:rPr>
@@ -359,8 +363,8 @@
       </w:pPr>
       <w:r>
         <w:rPr>
-          <w:b w:val="false"/>
-          <w:bCs w:val="false"/>
+          <w:b/>
+          <w:bCs/>
           <w:u w:val="single"/>
           <w:lang w:val="en-GB"/>
         </w:rPr>
@@ -743,6 +747,8 @@
         <w:rPr>
           <w:b/>
           <w:bCs/>
+          <w:sz w:val="28"/>
+          <w:szCs w:val="28"/>
           <w:u w:val="single"/>
           <w:lang w:val="en-GB"/>
         </w:rPr>
@@ -779,8 +785,8 @@
       </w:pPr>
       <w:r>
         <w:rPr>
-          <w:b w:val="false"/>
-          <w:bCs w:val="false"/>
+          <w:b/>
+          <w:bCs/>
           <w:u w:val="single"/>
           <w:lang w:val="en-GB"/>
         </w:rPr>
@@ -811,57 +817,61 @@
     <w:p>
       <w:pPr>
         <w:pStyle w:val="Normal"/>
-        <w:rPr>
-          <w:rFonts w:ascii="Arial" w:hAnsi="Arial"/>
-          <w:b w:val="false"/>
-          <w:b w:val="false"/>
-          <w:bCs w:val="false"/>
-          <w:u w:val="none"/>
-          <w:lang w:val="en-GB"/>
-        </w:rPr>
-      </w:pPr>
-      <w:r>
-        <w:rPr>
-          <w:b w:val="false"/>
-          <w:bCs w:val="false"/>
-          <w:u w:val="none"/>
-          <w:lang w:val="en-GB"/>
-        </w:rPr>
-        <w:t xml:space="preserve">The proposed system is a library for the Runtime procedural generation of game levels. This library is targeted towards mobile game's developers and so will written for the Android platform using Java. </w:t>
-      </w:r>
-    </w:p>
-    <w:p>
-      <w:pPr>
-        <w:pStyle w:val="Normal"/>
-        <w:rPr>
-          <w:rFonts w:ascii="Arial" w:hAnsi="Arial"/>
-          <w:b w:val="false"/>
-          <w:b w:val="false"/>
-          <w:bCs w:val="false"/>
-          <w:u w:val="none"/>
-          <w:lang w:val="en-GB"/>
-        </w:rPr>
-      </w:pPr>
-      <w:r>
-        <w:rPr>
-          <w:b w:val="false"/>
-          <w:bCs w:val="false"/>
-          <w:u w:val="none"/>
-          <w:lang w:val="en-GB"/>
-        </w:rPr>
-      </w:r>
-    </w:p>
-    <w:p>
-      <w:pPr>
-        <w:pStyle w:val="Normal"/>
-        <w:rPr>
-          <w:rFonts w:ascii="Arial" w:hAnsi="Arial"/>
-          <w:b w:val="false"/>
-          <w:b w:val="false"/>
-          <w:bCs w:val="false"/>
-          <w:u w:val="none"/>
-          <w:lang w:val="en-GB"/>
-        </w:rPr>
+        <w:rPr/>
+      </w:pPr>
+      <w:r>
+        <w:rPr>
+          <w:b w:val="false"/>
+          <w:bCs w:val="false"/>
+          <w:u w:val="none"/>
+          <w:lang w:val="en-GB"/>
+        </w:rPr>
+        <w:t xml:space="preserve">The proposed system is a library for the Runtime procedural generation of game levels. This library is targeted towards mobile games developers and so will </w:t>
+      </w:r>
+      <w:r>
+        <w:rPr>
+          <w:b w:val="false"/>
+          <w:bCs w:val="false"/>
+          <w:u w:val="none"/>
+          <w:lang w:val="en-GB"/>
+        </w:rPr>
+        <w:t xml:space="preserve">be </w:t>
+      </w:r>
+      <w:r>
+        <w:rPr>
+          <w:b w:val="false"/>
+          <w:bCs w:val="false"/>
+          <w:u w:val="none"/>
+          <w:lang w:val="en-GB"/>
+        </w:rPr>
+        <w:t xml:space="preserve">written for the Android platform using Java. </w:t>
+      </w:r>
+    </w:p>
+    <w:p>
+      <w:pPr>
+        <w:pStyle w:val="Normal"/>
+        <w:rPr>
+          <w:rFonts w:ascii="Arial" w:hAnsi="Arial"/>
+          <w:b w:val="false"/>
+          <w:b w:val="false"/>
+          <w:bCs w:val="false"/>
+          <w:u w:val="none"/>
+          <w:lang w:val="en-GB"/>
+        </w:rPr>
+      </w:pPr>
+      <w:r>
+        <w:rPr>
+          <w:b w:val="false"/>
+          <w:bCs w:val="false"/>
+          <w:u w:val="none"/>
+          <w:lang w:val="en-GB"/>
+        </w:rPr>
+      </w:r>
+    </w:p>
+    <w:p>
+      <w:pPr>
+        <w:pStyle w:val="Normal"/>
+        <w:rPr/>
       </w:pPr>
       <w:r>
         <w:rPr>
@@ -906,6 +916,22 @@
         </w:rPr>
       </w:pPr>
       <w:r>
+        <w:rPr/>
+      </w:r>
+    </w:p>
+    <w:p>
+      <w:pPr>
+        <w:pStyle w:val="Normal"/>
+        <w:rPr>
+          <w:rFonts w:ascii="Arial" w:hAnsi="Arial"/>
+          <w:b w:val="false"/>
+          <w:b w:val="false"/>
+          <w:bCs w:val="false"/>
+          <w:u w:val="none"/>
+          <w:lang w:val="en-GB"/>
+        </w:rPr>
+      </w:pPr>
+      <w:r>
         <w:rPr>
           <w:b w:val="false"/>
           <w:bCs w:val="false"/>
@@ -993,155 +1019,1078 @@
       </w:pPr>
       <w:r>
         <w:rPr>
-          <w:b w:val="false"/>
-          <w:bCs w:val="false"/>
+          <w:b/>
+          <w:bCs/>
           <w:u w:val="single"/>
           <w:lang w:val="en-GB"/>
         </w:rPr>
         <w:t>3.2 Use Cases</w:t>
       </w:r>
-    </w:p>
-    <w:p>
-      <w:pPr>
-        <w:pStyle w:val="Normal"/>
-        <w:rPr>
-          <w:rFonts w:ascii="Arial" w:hAnsi="Arial"/>
-          <w:b w:val="false"/>
-          <w:b w:val="false"/>
-          <w:bCs w:val="false"/>
-          <w:u w:val="single"/>
-          <w:lang w:val="en-GB"/>
-        </w:rPr>
-      </w:pPr>
-      <w:r>
-        <w:rPr>
-          <w:b w:val="false"/>
-          <w:bCs w:val="false"/>
-          <w:u w:val="single"/>
-          <w:lang w:val="en-GB"/>
-        </w:rPr>
-      </w:r>
-    </w:p>
-    <w:p>
-      <w:pPr>
-        <w:pStyle w:val="Normal"/>
-        <w:rPr>
-          <w:rFonts w:ascii="Arial" w:hAnsi="Arial"/>
-          <w:b w:val="false"/>
-          <w:b w:val="false"/>
-          <w:bCs w:val="false"/>
-          <w:u w:val="single"/>
-          <w:lang w:val="en-GB"/>
-        </w:rPr>
-      </w:pPr>
-      <w:r>
-        <w:rPr>
-          <w:b w:val="false"/>
-          <w:bCs w:val="false"/>
-          <w:u w:val="single"/>
-          <w:lang w:val="en-GB"/>
-        </w:rPr>
-        <w:t>3.3 Interfaces???</w:t>
-      </w:r>
-    </w:p>
-    <w:p>
-      <w:pPr>
-        <w:pStyle w:val="Normal"/>
-        <w:rPr>
-          <w:rFonts w:ascii="Arial" w:hAnsi="Arial"/>
-          <w:b w:val="false"/>
-          <w:b w:val="false"/>
-          <w:bCs w:val="false"/>
-          <w:u w:val="single"/>
-          <w:lang w:val="en-GB"/>
-        </w:rPr>
-      </w:pPr>
-      <w:r>
-        <w:rPr>
-          <w:b w:val="false"/>
-          <w:bCs w:val="false"/>
-          <w:u w:val="single"/>
-          <w:lang w:val="en-GB"/>
-        </w:rPr>
-      </w:r>
-    </w:p>
-    <w:p>
-      <w:pPr>
-        <w:pStyle w:val="Normal"/>
+      <w:r>
+        <mc:AlternateContent>
+          <mc:Choice Requires="wps">
+            <w:drawing>
+              <wp:anchor behindDoc="0" distT="0" distB="0" distL="0" distR="0" simplePos="0" locked="0" layoutInCell="1" allowOverlap="1" relativeHeight="2">
+                <wp:simplePos x="0" y="0"/>
+                <wp:positionH relativeFrom="column">
+                  <wp:posOffset>-57150</wp:posOffset>
+                </wp:positionH>
+                <wp:positionV relativeFrom="paragraph">
+                  <wp:posOffset>190500</wp:posOffset>
+                </wp:positionV>
+                <wp:extent cx="6120130" cy="2593340"/>
+                <wp:effectExtent l="0" t="0" r="0" b="0"/>
+                <wp:wrapSquare wrapText="largest"/>
+                <wp:docPr id="1" name="Frame1"/>
+                <a:graphic xmlns:a="http://schemas.openxmlformats.org/drawingml/2006/main">
+                  <a:graphicData uri="http://schemas.microsoft.com/office/word/2010/wordprocessingShape">
+                    <wps:wsp>
+                      <wps:cNvSpPr txBox="1"/>
+                      <wps:spPr>
+                        <a:xfrm>
+                          <a:off x="0" y="0"/>
+                          <a:ext cx="6120130" cy="2593340"/>
+                        </a:xfrm>
+                        <a:prstGeom prst="rect"/>
+                      </wps:spPr>
+                      <wps:txbx>
+                        <w:txbxContent>
+                          <w:p>
+                            <w:pPr>
+                              <w:pStyle w:val="Caption"/>
+                              <w:suppressLineNumbers/>
+                              <w:spacing w:before="120" w:after="120"/>
+                              <w:rPr/>
+                            </w:pPr>
+                            <w:r>
+                              <w:rPr/>
+                              <w:t>Figure 1</w:t>
+                              <w:drawing>
+                                <wp:inline distT="0" distB="0" distL="0" distR="0">
+                                  <wp:extent cx="6120130" cy="2341880"/>
+                                  <wp:effectExtent l="0" t="0" r="0" b="0"/>
+                                  <wp:docPr id="2" name="Image1" descr=""/>
+                                  <wp:cNvGraphicFramePr>
+                                    <a:graphicFrameLocks xmlns:a="http://schemas.openxmlformats.org/drawingml/2006/main" noChangeAspect="1"/>
+                                  </wp:cNvGraphicFramePr>
+                                  <a:graphic xmlns:a="http://schemas.openxmlformats.org/drawingml/2006/main">
+                                    <a:graphicData uri="http://schemas.openxmlformats.org/drawingml/2006/picture">
+                                      <pic:pic xmlns:pic="http://schemas.openxmlformats.org/drawingml/2006/picture">
+                                        <pic:nvPicPr>
+                                          <pic:cNvPr id="2" name="Image1" descr=""/>
+                                          <pic:cNvPicPr>
+                                            <a:picLocks noChangeAspect="1" noChangeArrowheads="1"/>
+                                          </pic:cNvPicPr>
+                                        </pic:nvPicPr>
+                                        <pic:blipFill>
+                                          <a:blip r:embed="rId2"/>
+                                          <a:stretch>
+                                            <a:fillRect/>
+                                          </a:stretch>
+                                        </pic:blipFill>
+                                        <pic:spPr bwMode="auto">
+                                          <a:xfrm>
+                                            <a:off x="0" y="0"/>
+                                            <a:ext cx="6120130" cy="2341880"/>
+                                          </a:xfrm>
+                                          <a:prstGeom prst="rect">
+                                            <a:avLst/>
+                                          </a:prstGeom>
+                                        </pic:spPr>
+                                      </pic:pic>
+                                    </a:graphicData>
+                                  </a:graphic>
+                                </wp:inline>
+                              </w:drawing>
+                            </w:r>
+                          </w:p>
+                        </w:txbxContent>
+                      </wps:txbx>
+                      <wps:bodyPr anchor="t" lIns="0" tIns="0" rIns="0" bIns="0">
+                        <a:noAutofit/>
+                      </wps:bodyPr>
+                    </wps:wsp>
+                  </a:graphicData>
+                </a:graphic>
+              </wp:anchor>
+            </w:drawing>
+          </mc:Choice>
+          <mc:Fallback>
+            <w:pict>
+              <v:rect style="position:absolute;rotation:0;width:481.9pt;height:204.2pt;mso-wrap-distance-left:0pt;mso-wrap-distance-right:0pt;mso-wrap-distance-top:0pt;mso-wrap-distance-bottom:0pt;margin-top:15pt;mso-position-vertical-relative:text;margin-left:-4.5pt;mso-position-horizontal-relative:text">
+                <v:textbox inset="0in,0in,0in,0in">
+                  <w:txbxContent>
+                    <w:p>
+                      <w:pPr>
+                        <w:pStyle w:val="Caption"/>
+                        <w:suppressLineNumbers/>
+                        <w:spacing w:before="120" w:after="120"/>
+                        <w:rPr/>
+                      </w:pPr>
+                      <w:r>
+                        <w:rPr/>
+                        <w:t>Figure 1</w:t>
+                        <w:drawing>
+                          <wp:inline distT="0" distB="0" distL="0" distR="0">
+                            <wp:extent cx="6120130" cy="2341880"/>
+                            <wp:effectExtent l="0" t="0" r="0" b="0"/>
+                            <wp:docPr id="3" name="Image1" descr=""/>
+                            <wp:cNvGraphicFramePr>
+                              <a:graphicFrameLocks xmlns:a="http://schemas.openxmlformats.org/drawingml/2006/main" noChangeAspect="1"/>
+                            </wp:cNvGraphicFramePr>
+                            <a:graphic xmlns:a="http://schemas.openxmlformats.org/drawingml/2006/main">
+                              <a:graphicData uri="http://schemas.openxmlformats.org/drawingml/2006/picture">
+                                <pic:pic xmlns:pic="http://schemas.openxmlformats.org/drawingml/2006/picture">
+                                  <pic:nvPicPr>
+                                    <pic:cNvPr id="3" name="Image1" descr=""/>
+                                    <pic:cNvPicPr>
+                                      <a:picLocks noChangeAspect="1" noChangeArrowheads="1"/>
+                                    </pic:cNvPicPr>
+                                  </pic:nvPicPr>
+                                  <pic:blipFill>
+                                    <a:blip r:embed="rId2"/>
+                                    <a:stretch>
+                                      <a:fillRect/>
+                                    </a:stretch>
+                                  </pic:blipFill>
+                                  <pic:spPr bwMode="auto">
+                                    <a:xfrm>
+                                      <a:off x="0" y="0"/>
+                                      <a:ext cx="6120130" cy="2341880"/>
+                                    </a:xfrm>
+                                    <a:prstGeom prst="rect">
+                                      <a:avLst/>
+                                    </a:prstGeom>
+                                  </pic:spPr>
+                                </pic:pic>
+                              </a:graphicData>
+                            </a:graphic>
+                          </wp:inline>
+                        </w:drawing>
+                      </w:r>
+                    </w:p>
+                  </w:txbxContent>
+                </v:textbox>
+                <w10:wrap type="square" side="largest"/>
+              </v:rect>
+            </w:pict>
+          </mc:Fallback>
+        </mc:AlternateContent>
+      </w:r>
+    </w:p>
+    <w:p>
+      <w:pPr>
+        <w:pStyle w:val="Normal"/>
+        <w:rPr>
+          <w:rFonts w:ascii="Arial" w:hAnsi="Arial"/>
+          <w:b w:val="false"/>
+          <w:b w:val="false"/>
+          <w:bCs w:val="false"/>
+          <w:u w:val="single"/>
+          <w:lang w:val="en-GB"/>
+        </w:rPr>
+      </w:pPr>
+      <w:r>
         <w:rPr/>
-      </w:pPr>
-      <w:r>
-        <w:rPr>
-          <w:b w:val="false"/>
-          <w:bCs w:val="false"/>
-          <w:u w:val="single"/>
-          <w:lang w:val="en-GB"/>
-        </w:rPr>
-        <w:t xml:space="preserve">3.4 </w:t>
-      </w:r>
-      <w:r>
-        <w:rPr>
-          <w:b w:val="false"/>
-          <w:bCs w:val="false"/>
-          <w:u w:val="single"/>
-          <w:lang w:val="en-GB"/>
-        </w:rPr>
-        <w:t>Processing Requirements</w:t>
-      </w:r>
-    </w:p>
-    <w:p>
-      <w:pPr>
-        <w:pStyle w:val="Normal"/>
-        <w:rPr>
-          <w:rFonts w:ascii="Arial" w:hAnsi="Arial"/>
-          <w:b w:val="false"/>
-          <w:b w:val="false"/>
-          <w:bCs w:val="false"/>
-          <w:u w:val="single"/>
-          <w:lang w:val="en-GB"/>
-        </w:rPr>
-      </w:pPr>
-      <w:r>
-        <w:rPr/>
-      </w:r>
-    </w:p>
-    <w:p>
-      <w:pPr>
-        <w:pStyle w:val="Normal"/>
-        <w:rPr>
-          <w:rFonts w:ascii="Arial" w:hAnsi="Arial"/>
-          <w:lang w:val="en-GB"/>
-        </w:rPr>
-      </w:pPr>
-      <w:r>
-        <w:rPr>
-          <w:b w:val="false"/>
-          <w:bCs w:val="false"/>
+      </w:r>
+    </w:p>
+    <w:p>
+      <w:pPr>
+        <w:pStyle w:val="Normal"/>
+        <w:numPr>
+          <w:ilvl w:val="0"/>
+          <w:numId w:val="1"/>
+        </w:numPr>
+        <w:rPr>
+          <w:b w:val="false"/>
+          <w:b w:val="false"/>
+          <w:bCs w:val="false"/>
+          <w:u w:val="none"/>
+        </w:rPr>
+      </w:pPr>
+      <w:r>
+        <w:rPr>
+          <w:b/>
+          <w:bCs/>
+          <w:u w:val="none"/>
+          <w:lang w:val="en-GB"/>
+        </w:rPr>
+        <w:t>Define Level Constraints</w:t>
+      </w:r>
+      <w:r>
+        <w:rPr>
+          <w:b w:val="false"/>
+          <w:bCs w:val="false"/>
+          <w:u w:val="none"/>
+          <w:lang w:val="en-GB"/>
+        </w:rPr>
+        <w:t xml:space="preserve">: The designer either programmatically or with XML builds a list of requirements for the content generator to aim for. The target fitness and maximum number of generations for the genetic algorithm are also defined here. Any number and combination of the constraints can be defined. Unspecified constraints use a configurable default value. </w:t>
+      </w:r>
+    </w:p>
+    <w:p>
+      <w:pPr>
+        <w:pStyle w:val="Normal"/>
+        <w:numPr>
+          <w:ilvl w:val="0"/>
+          <w:numId w:val="1"/>
+        </w:numPr>
+        <w:rPr>
+          <w:b w:val="false"/>
+          <w:b w:val="false"/>
+          <w:bCs w:val="false"/>
+          <w:u w:val="none"/>
+        </w:rPr>
+      </w:pPr>
+      <w:r>
+        <w:rPr>
+          <w:b/>
+          <w:bCs/>
+          <w:u w:val="none"/>
+          <w:lang w:val="en-GB"/>
+        </w:rPr>
+        <w:t>Select Construction Algorithm</w:t>
+      </w:r>
+      <w:r>
+        <w:rPr>
+          <w:b w:val="false"/>
+          <w:bCs w:val="false"/>
+          <w:u w:val="none"/>
+          <w:lang w:val="en-GB"/>
+        </w:rPr>
+        <w:t xml:space="preserve">: The designer specifies which base level terrain generation algorithm the system should use. They do this by constructing and passing an object that implements the 'ConstructionGenerator' interface (see below) to the level generator. If no 'ConstructionGenerator' is supplied the system will use the default Perlin Noise generator. </w:t>
+      </w:r>
+    </w:p>
+    <w:p>
+      <w:pPr>
+        <w:pStyle w:val="Normal"/>
+        <w:numPr>
+          <w:ilvl w:val="0"/>
+          <w:numId w:val="1"/>
+        </w:numPr>
+        <w:rPr>
+          <w:b w:val="false"/>
+          <w:b w:val="false"/>
+          <w:bCs w:val="false"/>
+          <w:u w:val="none"/>
+        </w:rPr>
+      </w:pPr>
+      <w:r>
+        <w:rPr>
+          <w:b/>
+          <w:bCs/>
+          <w:u w:val="none"/>
+          <w:lang w:val="en-GB"/>
+        </w:rPr>
+        <w:t>Generate Level</w:t>
+      </w:r>
+      <w:r>
+        <w:rPr>
+          <w:b w:val="false"/>
+          <w:bCs w:val="false"/>
+          <w:u w:val="none"/>
+          <w:lang w:val="en-GB"/>
+        </w:rPr>
+        <w:t xml:space="preserve">: The player requests a new game level. The game will then call through to the level generation system supplying the constraints and 'ConstructionGenerator'. The level generator then returns a heightmap and positions of the game objects. </w:t>
+      </w:r>
+    </w:p>
+    <w:p>
+      <w:pPr>
+        <w:pStyle w:val="Normal"/>
+        <w:numPr>
+          <w:ilvl w:val="0"/>
+          <w:numId w:val="1"/>
+        </w:numPr>
+        <w:rPr>
+          <w:b w:val="false"/>
+          <w:b w:val="false"/>
+          <w:bCs w:val="false"/>
+          <w:u w:val="none"/>
+        </w:rPr>
+      </w:pPr>
+      <w:r>
+        <w:rPr>
+          <w:b/>
+          <w:bCs/>
+          <w:u w:val="none"/>
+          <w:lang w:val="en-GB"/>
+        </w:rPr>
+        <w:t>Generate Level Using Location</w:t>
+      </w:r>
+      <w:r>
+        <w:rPr>
+          <w:b w:val="false"/>
+          <w:bCs w:val="false"/>
+          <w:u w:val="none"/>
+          <w:lang w:val="en-GB"/>
+        </w:rPr>
+        <w:t>: Similar to the Generate Level use case but additionally calls to the Location Service and passes the location data to the level generator as well as the constraints and 'ConstructionGenerator'. The location data will be ignored if a) The constraints disable location usage. b) The implementation of  'ConstructionGenerator' does not support it. c) The Location Service fails to obtain it.</w:t>
+      </w:r>
+    </w:p>
+    <w:p>
+      <w:pPr>
+        <w:pStyle w:val="Normal"/>
+        <w:numPr>
+          <w:ilvl w:val="0"/>
+          <w:numId w:val="0"/>
+        </w:numPr>
+        <w:rPr>
+          <w:rFonts w:ascii="Arial" w:hAnsi="Arial"/>
+          <w:lang w:val="en-GB"/>
+        </w:rPr>
+      </w:pPr>
+      <w:r>
+        <w:rPr>
+          <w:b w:val="false"/>
+          <w:bCs w:val="false"/>
+          <w:u w:val="none"/>
+        </w:rPr>
+      </w:r>
+    </w:p>
+    <w:p>
+      <w:pPr>
+        <w:pStyle w:val="Normal"/>
+        <w:rPr>
+          <w:b w:val="false"/>
+          <w:b w:val="false"/>
+          <w:bCs w:val="false"/>
+          <w:i/>
+          <w:i/>
+          <w:iCs/>
+          <w:u w:val="none"/>
+        </w:rPr>
+      </w:pPr>
+      <w:r>
+        <w:rPr>
+          <w:b w:val="false"/>
+          <w:bCs w:val="false"/>
+          <w:i/>
+          <w:iCs/>
+          <w:u w:val="none"/>
+          <w:lang w:val="en-GB"/>
+        </w:rPr>
+        <w:t xml:space="preserve">Designer: The game designer/programmer using the library. </w:t>
+      </w:r>
+    </w:p>
+    <w:p>
+      <w:pPr>
+        <w:pStyle w:val="Normal"/>
+        <w:rPr>
+          <w:b w:val="false"/>
+          <w:b w:val="false"/>
+          <w:bCs w:val="false"/>
+          <w:i/>
+          <w:i/>
+          <w:iCs/>
+          <w:u w:val="none"/>
+        </w:rPr>
+      </w:pPr>
+      <w:r>
+        <w:rPr>
+          <w:b w:val="false"/>
+          <w:bCs w:val="false"/>
+          <w:i/>
+          <w:iCs/>
+          <w:u w:val="none"/>
+          <w:lang w:val="en-GB"/>
+        </w:rPr>
+        <w:t>Player: The end user of the Designer's game.</w:t>
+      </w:r>
+    </w:p>
+    <w:p>
+      <w:pPr>
+        <w:pStyle w:val="Normal"/>
+        <w:rPr>
+          <w:b w:val="false"/>
+          <w:b w:val="false"/>
+          <w:bCs w:val="false"/>
+          <w:i/>
+          <w:i/>
+          <w:iCs/>
+          <w:u w:val="none"/>
+        </w:rPr>
+      </w:pPr>
+      <w:r>
+        <w:rPr>
+          <w:b w:val="false"/>
+          <w:bCs w:val="false"/>
+          <w:i/>
+          <w:iCs/>
+          <w:u w:val="none"/>
+          <w:lang w:val="en-GB"/>
+        </w:rPr>
+        <w:t>Location Service: The mobile device's location system.</w:t>
+      </w:r>
+    </w:p>
+    <w:p>
+      <w:pPr>
+        <w:pStyle w:val="Normal"/>
+        <w:rPr>
+          <w:rFonts w:ascii="Arial" w:hAnsi="Arial"/>
+          <w:b w:val="false"/>
+          <w:b w:val="false"/>
+          <w:bCs w:val="false"/>
+          <w:u w:val="single"/>
+          <w:lang w:val="en-GB"/>
+        </w:rPr>
+      </w:pPr>
+      <w:r>
+        <w:rPr>
+          <w:b w:val="false"/>
+          <w:bCs w:val="false"/>
+          <w:u w:val="single"/>
+          <w:lang w:val="en-GB"/>
+        </w:rPr>
+      </w:r>
+    </w:p>
+    <w:p>
+      <w:pPr>
+        <w:pStyle w:val="Normal"/>
+        <w:rPr>
+          <w:rFonts w:ascii="Arial" w:hAnsi="Arial"/>
+          <w:b w:val="false"/>
+          <w:b w:val="false"/>
+          <w:bCs w:val="false"/>
+          <w:u w:val="single"/>
+          <w:lang w:val="en-GB"/>
+        </w:rPr>
+      </w:pPr>
+      <w:r>
+        <w:rPr>
+          <w:b w:val="false"/>
+          <w:bCs w:val="false"/>
+          <w:u w:val="single"/>
+          <w:lang w:val="en-GB"/>
+        </w:rPr>
+      </w:r>
+    </w:p>
+    <w:p>
+      <w:pPr>
+        <w:pStyle w:val="Normal"/>
+        <w:rPr>
+          <w:b/>
+          <w:b/>
+          <w:bCs/>
+        </w:rPr>
+      </w:pPr>
+      <w:r>
+        <w:rPr>
+          <w:b/>
+          <w:bCs/>
+          <w:u w:val="single"/>
+          <w:lang w:val="en-GB"/>
+        </w:rPr>
+        <w:t>3.3 Interfaces</w:t>
+      </w:r>
+    </w:p>
+    <w:p>
+      <w:pPr>
+        <w:pStyle w:val="Normal"/>
+        <w:rPr>
+          <w:u w:val="single"/>
+          <w:lang w:val="en-GB"/>
+        </w:rPr>
+      </w:pPr>
+      <w:r>
+        <w:rPr>
+          <w:b/>
+          <w:bCs/>
+        </w:rPr>
+      </w:r>
+    </w:p>
+    <w:p>
+      <w:pPr>
+        <w:pStyle w:val="Normal"/>
+        <w:rPr>
+          <w:b w:val="false"/>
+          <w:b w:val="false"/>
+          <w:bCs w:val="false"/>
+          <w:u w:val="single"/>
+        </w:rPr>
+      </w:pPr>
+      <w:r>
+        <w:rPr>
+          <w:b w:val="false"/>
+          <w:bCs w:val="false"/>
+          <w:u w:val="single"/>
+          <w:lang w:val="en-GB"/>
+        </w:rPr>
+        <w:t>ConstructionGenerator</w:t>
+      </w:r>
+    </w:p>
+    <w:p>
+      <w:pPr>
+        <w:pStyle w:val="Normal"/>
+        <w:rPr>
+          <w:rFonts w:ascii="Arial" w:hAnsi="Arial"/>
+          <w:lang w:val="en-GB"/>
+        </w:rPr>
+      </w:pPr>
+      <w:r>
+        <w:rPr>
+          <w:b w:val="false"/>
+          <w:bCs w:val="false"/>
+          <w:u w:val="single"/>
+        </w:rPr>
+      </w:r>
+    </w:p>
+    <w:p>
+      <w:pPr>
+        <w:pStyle w:val="Normal"/>
+        <w:rPr>
+          <w:b w:val="false"/>
+          <w:b w:val="false"/>
+          <w:bCs w:val="false"/>
+          <w:i w:val="false"/>
           <w:i w:val="false"/>
           <w:iCs w:val="false"/>
           <w:u w:val="none"/>
         </w:rPr>
-      </w:r>
-    </w:p>
-    <w:p>
-      <w:pPr>
-        <w:pStyle w:val="Normal"/>
-        <w:rPr>
-          <w:rFonts w:ascii="Arial" w:hAnsi="Arial"/>
-          <w:b w:val="false"/>
-          <w:b w:val="false"/>
-          <w:bCs w:val="false"/>
-          <w:u w:val="single"/>
-          <w:lang w:val="en-GB"/>
-        </w:rPr>
-      </w:pPr>
-      <w:r>
+      </w:pPr>
+      <w:r>
+        <w:rPr>
+          <w:b w:val="false"/>
+          <w:bCs w:val="false"/>
+          <w:i w:val="false"/>
+          <w:iCs w:val="false"/>
+          <w:u w:val="none"/>
+          <w:lang w:val="en-GB"/>
+        </w:rPr>
+        <w:t>Methods:</w:t>
+      </w:r>
+    </w:p>
+    <w:p>
+      <w:pPr>
+        <w:pStyle w:val="Normal"/>
+        <w:numPr>
+          <w:ilvl w:val="0"/>
+          <w:numId w:val="2"/>
+        </w:numPr>
+        <w:rPr>
+          <w:b w:val="false"/>
+          <w:b w:val="false"/>
+          <w:bCs w:val="false"/>
+          <w:u w:val="none"/>
+        </w:rPr>
+      </w:pPr>
+      <w:r>
+        <w:rPr>
+          <w:b w:val="false"/>
+          <w:bCs w:val="false"/>
+          <w:u w:val="none"/>
+          <w:lang w:val="en-GB"/>
+        </w:rPr>
+        <w:t>buildMap(</w:t>
+      </w:r>
+      <w:r>
+        <w:rPr>
+          <w:b w:val="false"/>
+          <w:bCs w:val="false"/>
+          <w:u w:val="none"/>
+          <w:lang w:val="en-GB"/>
+        </w:rPr>
+        <w:t>width:</w:t>
+      </w:r>
+      <w:r>
+        <w:rPr>
+          <w:b w:val="false"/>
+          <w:bCs w:val="false"/>
+          <w:u w:val="none"/>
+          <w:lang w:val="en-GB"/>
+        </w:rPr>
+        <w:t xml:space="preserve">int, </w:t>
+      </w:r>
+      <w:r>
+        <w:rPr>
+          <w:b w:val="false"/>
+          <w:bCs w:val="false"/>
+          <w:u w:val="none"/>
+          <w:lang w:val="en-GB"/>
+        </w:rPr>
+        <w:t>hight:</w:t>
+      </w:r>
+      <w:r>
+        <w:rPr>
+          <w:b w:val="false"/>
+          <w:bCs w:val="false"/>
+          <w:u w:val="none"/>
+          <w:lang w:val="en-GB"/>
+        </w:rPr>
+        <w:t xml:space="preserve">int, </w:t>
+      </w:r>
+      <w:r>
+        <w:rPr>
+          <w:b w:val="false"/>
+          <w:bCs w:val="false"/>
+          <w:u w:val="none"/>
+          <w:lang w:val="en-GB"/>
+        </w:rPr>
+        <w:t>location:LocationService[0..1]</w:t>
+      </w:r>
+      <w:r>
+        <w:rPr>
+          <w:b w:val="false"/>
+          <w:bCs w:val="false"/>
+          <w:u w:val="none"/>
+          <w:lang w:val="en-GB"/>
+        </w:rPr>
+        <w:t>) :</w:t>
+      </w:r>
+      <w:r>
+        <w:rPr>
+          <w:b w:val="false"/>
+          <w:bCs w:val="false"/>
+          <w:i/>
+          <w:iCs/>
+          <w:u w:val="none"/>
+          <w:lang w:val="en-GB"/>
+        </w:rPr>
+        <w:t xml:space="preserve"> </w:t>
+      </w:r>
+      <w:r>
+        <w:rPr>
+          <w:b w:val="false"/>
+          <w:bCs w:val="false"/>
+          <w:i w:val="false"/>
+          <w:iCs w:val="false"/>
+          <w:u w:val="none"/>
+          <w:lang w:val="en-GB"/>
+        </w:rPr>
+        <w:t xml:space="preserve">double[][] </w:t>
+      </w:r>
+    </w:p>
+    <w:p>
+      <w:pPr>
+        <w:pStyle w:val="Normal"/>
+        <w:numPr>
+          <w:ilvl w:val="0"/>
+          <w:numId w:val="0"/>
+        </w:numPr>
+        <w:rPr>
+          <w:rFonts w:ascii="Arial" w:hAnsi="Arial"/>
+          <w:i w:val="false"/>
+          <w:i w:val="false"/>
+          <w:iCs w:val="false"/>
+          <w:lang w:val="en-GB"/>
+        </w:rPr>
+      </w:pPr>
+      <w:r>
+        <w:rPr>
+          <w:b w:val="false"/>
+          <w:bCs w:val="false"/>
+          <w:u w:val="none"/>
+        </w:rPr>
+      </w:r>
+    </w:p>
+    <w:p>
+      <w:pPr>
+        <w:pStyle w:val="Normal"/>
+        <w:rPr>
+          <w:b w:val="false"/>
+          <w:b w:val="false"/>
+          <w:bCs w:val="false"/>
+          <w:u w:val="none"/>
+        </w:rPr>
+      </w:pPr>
+      <w:r>
+        <w:rPr>
+          <w:b w:val="false"/>
+          <w:bCs w:val="false"/>
+          <w:i w:val="false"/>
+          <w:iCs w:val="false"/>
+          <w:u w:val="none"/>
+          <w:lang w:val="en-GB"/>
+        </w:rPr>
+        <w:t xml:space="preserve">Classes that implement this are responsible for constructing the level's heightmap. </w:t>
+      </w:r>
+    </w:p>
+    <w:p>
+      <w:pPr>
+        <w:pStyle w:val="Normal"/>
+        <w:rPr>
+          <w:rFonts w:ascii="Arial" w:hAnsi="Arial"/>
+          <w:i w:val="false"/>
+          <w:i w:val="false"/>
+          <w:iCs w:val="false"/>
+          <w:lang w:val="en-GB"/>
+        </w:rPr>
+      </w:pPr>
+      <w:r>
+        <w:rPr>
+          <w:b w:val="false"/>
+          <w:bCs w:val="false"/>
+          <w:u w:val="single"/>
+        </w:rPr>
+      </w:r>
+    </w:p>
+    <w:p>
+      <w:pPr>
+        <w:pStyle w:val="Normal"/>
+        <w:rPr>
+          <w:b w:val="false"/>
+          <w:b w:val="false"/>
+          <w:bCs w:val="false"/>
+          <w:u w:val="single"/>
+        </w:rPr>
+      </w:pPr>
+      <w:r>
+        <w:rPr>
+          <w:b w:val="false"/>
+          <w:bCs w:val="false"/>
+          <w:i w:val="false"/>
+          <w:iCs w:val="false"/>
+          <w:u w:val="single"/>
+          <w:lang w:val="en-GB"/>
+        </w:rPr>
+        <w:t>PopulationGenerator</w:t>
+      </w:r>
+    </w:p>
+    <w:p>
+      <w:pPr>
+        <w:pStyle w:val="Normal"/>
+        <w:rPr>
+          <w:rFonts w:ascii="Arial" w:hAnsi="Arial"/>
+          <w:i w:val="false"/>
+          <w:i w:val="false"/>
+          <w:iCs w:val="false"/>
+          <w:lang w:val="en-GB"/>
+        </w:rPr>
+      </w:pPr>
+      <w:r>
+        <w:rPr>
+          <w:b w:val="false"/>
+          <w:bCs w:val="false"/>
+          <w:u w:val="single"/>
+        </w:rPr>
+      </w:r>
+    </w:p>
+    <w:p>
+      <w:pPr>
+        <w:pStyle w:val="Normal"/>
+        <w:rPr>
+          <w:b w:val="false"/>
+          <w:b w:val="false"/>
+          <w:bCs w:val="false"/>
+          <w:u w:val="none"/>
+        </w:rPr>
+      </w:pPr>
+      <w:r>
+        <w:rPr>
+          <w:b w:val="false"/>
+          <w:bCs w:val="false"/>
+          <w:i w:val="false"/>
+          <w:iCs w:val="false"/>
+          <w:u w:val="none"/>
+          <w:lang w:val="en-GB"/>
+        </w:rPr>
+        <w:t>Methods:</w:t>
+      </w:r>
+    </w:p>
+    <w:p>
+      <w:pPr>
+        <w:pStyle w:val="Normal"/>
+        <w:numPr>
+          <w:ilvl w:val="0"/>
+          <w:numId w:val="3"/>
+        </w:numPr>
+        <w:rPr>
+          <w:b w:val="false"/>
+          <w:b w:val="false"/>
+          <w:bCs w:val="false"/>
+          <w:u w:val="none"/>
+        </w:rPr>
+      </w:pPr>
+      <w:r>
+        <w:rPr>
+          <w:b w:val="false"/>
+          <w:bCs w:val="false"/>
+          <w:i w:val="false"/>
+          <w:iCs w:val="false"/>
+          <w:u w:val="none"/>
+          <w:lang w:val="en-GB"/>
+        </w:rPr>
+        <w:t>populateMap(heightmap:double[][], constraints:Constraint) : List&lt;Entity&gt;</w:t>
+      </w:r>
+    </w:p>
+    <w:p>
+      <w:pPr>
+        <w:pStyle w:val="Normal"/>
+        <w:rPr>
+          <w:rFonts w:ascii="Arial" w:hAnsi="Arial"/>
+          <w:i w:val="false"/>
+          <w:i w:val="false"/>
+          <w:iCs w:val="false"/>
+          <w:lang w:val="en-GB"/>
+        </w:rPr>
+      </w:pPr>
+      <w:r>
+        <w:rPr>
+          <w:b w:val="false"/>
+          <w:bCs w:val="false"/>
+          <w:u w:val="none"/>
+        </w:rPr>
+      </w:r>
+    </w:p>
+    <w:p>
+      <w:pPr>
+        <w:pStyle w:val="Normal"/>
+        <w:rPr>
+          <w:b w:val="false"/>
+          <w:b w:val="false"/>
+          <w:bCs w:val="false"/>
+          <w:u w:val="none"/>
+        </w:rPr>
+      </w:pPr>
+      <w:r>
+        <w:rPr>
+          <w:b w:val="false"/>
+          <w:bCs w:val="false"/>
+          <w:i w:val="false"/>
+          <w:iCs w:val="false"/>
+          <w:u w:val="none"/>
+          <w:lang w:val="en-GB"/>
+        </w:rPr>
+        <w:t>Classes that implement this are responsible for interpreting the constraints and heightmap to define the number and location of the entities in the level.</w:t>
+      </w:r>
+    </w:p>
+    <w:p>
+      <w:pPr>
+        <w:pStyle w:val="Normal"/>
+        <w:rPr>
+          <w:rFonts w:ascii="Arial" w:hAnsi="Arial"/>
+          <w:i w:val="false"/>
+          <w:i w:val="false"/>
+          <w:iCs w:val="false"/>
+          <w:lang w:val="en-GB"/>
+        </w:rPr>
+      </w:pPr>
+      <w:r>
+        <w:rPr>
+          <w:b w:val="false"/>
+          <w:bCs w:val="false"/>
+          <w:u w:val="none"/>
+        </w:rPr>
+      </w:r>
+    </w:p>
+    <w:p>
+      <w:pPr>
+        <w:pStyle w:val="Normal"/>
+        <w:rPr>
+          <w:b w:val="false"/>
+          <w:b w:val="false"/>
+          <w:bCs w:val="false"/>
+          <w:u w:val="single"/>
+        </w:rPr>
+      </w:pPr>
+      <w:r>
+        <w:rPr>
+          <w:b w:val="false"/>
+          <w:bCs w:val="false"/>
+          <w:i w:val="false"/>
+          <w:iCs w:val="false"/>
+          <w:u w:val="single"/>
+          <w:lang w:val="en-GB"/>
+        </w:rPr>
+        <w:t>Entity</w:t>
+      </w:r>
+    </w:p>
+    <w:p>
+      <w:pPr>
+        <w:pStyle w:val="Normal"/>
+        <w:rPr>
+          <w:rFonts w:ascii="Arial" w:hAnsi="Arial"/>
+          <w:i w:val="false"/>
+          <w:i w:val="false"/>
+          <w:iCs w:val="false"/>
+          <w:lang w:val="en-GB"/>
+        </w:rPr>
+      </w:pPr>
+      <w:r>
+        <w:rPr>
+          <w:b w:val="false"/>
+          <w:bCs w:val="false"/>
+          <w:u w:val="single"/>
+        </w:rPr>
+      </w:r>
+    </w:p>
+    <w:p>
+      <w:pPr>
+        <w:pStyle w:val="Normal"/>
+        <w:rPr>
+          <w:b w:val="false"/>
+          <w:b w:val="false"/>
+          <w:bCs w:val="false"/>
+          <w:u w:val="none"/>
+        </w:rPr>
+      </w:pPr>
+      <w:r>
+        <w:rPr>
+          <w:b w:val="false"/>
+          <w:bCs w:val="false"/>
+          <w:i w:val="false"/>
+          <w:iCs w:val="false"/>
+          <w:u w:val="none"/>
+          <w:lang w:val="en-GB"/>
+        </w:rPr>
+        <w:t>Methods:</w:t>
+      </w:r>
+    </w:p>
+    <w:p>
+      <w:pPr>
+        <w:pStyle w:val="Normal"/>
+        <w:numPr>
+          <w:ilvl w:val="0"/>
+          <w:numId w:val="4"/>
+        </w:numPr>
+        <w:rPr>
+          <w:b w:val="false"/>
+          <w:b w:val="false"/>
+          <w:bCs w:val="false"/>
+          <w:u w:val="none"/>
+        </w:rPr>
+      </w:pPr>
+      <w:r>
+        <w:rPr>
+          <w:b w:val="false"/>
+          <w:bCs w:val="false"/>
+          <w:i w:val="false"/>
+          <w:iCs w:val="false"/>
+          <w:u w:val="none"/>
+          <w:lang w:val="en-GB"/>
+        </w:rPr>
+        <w:t>setPosition(x:int, y:int)</w:t>
+      </w:r>
+    </w:p>
+    <w:p>
+      <w:pPr>
+        <w:pStyle w:val="Normal"/>
+        <w:numPr>
+          <w:ilvl w:val="0"/>
+          <w:numId w:val="4"/>
+        </w:numPr>
+        <w:rPr>
+          <w:b w:val="false"/>
+          <w:b w:val="false"/>
+          <w:bCs w:val="false"/>
+          <w:u w:val="none"/>
+        </w:rPr>
+      </w:pPr>
+      <w:r>
+        <w:rPr>
+          <w:b w:val="false"/>
+          <w:bCs w:val="false"/>
+          <w:i w:val="false"/>
+          <w:iCs w:val="false"/>
+          <w:u w:val="none"/>
+          <w:lang w:val="en-GB"/>
+        </w:rPr>
+        <w:t>getPosition(): int[2]</w:t>
+      </w:r>
+    </w:p>
+    <w:p>
+      <w:pPr>
+        <w:pStyle w:val="Normal"/>
+        <w:rPr>
+          <w:rFonts w:ascii="Arial" w:hAnsi="Arial"/>
+          <w:b w:val="false"/>
+          <w:b w:val="false"/>
+          <w:bCs w:val="false"/>
+          <w:u w:val="single"/>
+          <w:lang w:val="en-GB"/>
+        </w:rPr>
+      </w:pPr>
+      <w:r>
+        <w:rPr>
+          <w:b w:val="false"/>
+          <w:bCs w:val="false"/>
+          <w:u w:val="single"/>
+          <w:lang w:val="en-GB"/>
+        </w:rPr>
+      </w:r>
+    </w:p>
+    <w:p>
+      <w:pPr>
+        <w:pStyle w:val="Normal"/>
+        <w:rPr>
+          <w:rFonts w:ascii="Arial" w:hAnsi="Arial"/>
+          <w:b w:val="false"/>
+          <w:b w:val="false"/>
+          <w:bCs w:val="false"/>
+          <w:u w:val="none"/>
+          <w:lang w:val="en-GB"/>
+        </w:rPr>
+      </w:pPr>
+      <w:r>
+        <w:rPr>
+          <w:b w:val="false"/>
+          <w:bCs w:val="false"/>
+          <w:u w:val="none"/>
+          <w:lang w:val="en-GB"/>
+        </w:rPr>
+        <w:t xml:space="preserve">The root interface that all game objects the generator should populate the level with must implement. </w:t>
+      </w:r>
+    </w:p>
+    <w:p>
+      <w:pPr>
+        <w:pStyle w:val="Normal"/>
+        <w:rPr>
+          <w:u w:val="single"/>
+          <w:lang w:val="en-GB"/>
+        </w:rPr>
+      </w:pPr>
+      <w:r>
+        <w:rPr>
+          <w:b/>
+          <w:bCs/>
+        </w:rPr>
+      </w:r>
+    </w:p>
+    <w:p>
+      <w:pPr>
+        <w:pStyle w:val="Normal"/>
+        <w:rPr>
+          <w:rFonts w:ascii="Arial" w:hAnsi="Arial"/>
+          <w:b w:val="false"/>
+          <w:b w:val="false"/>
+          <w:bCs w:val="false"/>
+          <w:u w:val="single"/>
+          <w:lang w:val="en-GB"/>
+        </w:rPr>
+      </w:pPr>
+      <w:r>
+        <w:rPr>
+          <w:b w:val="false"/>
+          <w:bCs w:val="false"/>
+          <w:u w:val="single"/>
+          <w:lang w:val="en-GB"/>
+        </w:rPr>
+      </w:r>
+    </w:p>
+    <w:p>
+      <w:pPr>
+        <w:pStyle w:val="Normal"/>
+        <w:rPr>
+          <w:rFonts w:ascii="Arial" w:hAnsi="Arial"/>
+          <w:lang w:val="en-GB"/>
+        </w:rPr>
+      </w:pPr>
+      <w:r>
+        <w:rPr>
+          <w:lang w:val="en-GB"/>
+        </w:rPr>
+      </w:r>
+    </w:p>
+    <w:p>
+      <w:pPr>
+        <w:pStyle w:val="Normal"/>
         <w:rPr/>
+      </w:pPr>
+      <w:r>
+        <w:rPr/>
       </w:r>
     </w:p>
     <w:sectPr>
-      <w:headerReference w:type="default" r:id="rId2"/>
-      <w:headerReference w:type="first" r:id="rId3"/>
+      <w:headerReference w:type="default" r:id="rId3"/>
+      <w:headerReference w:type="first" r:id="rId4"/>
       <w:type w:val="nextPage"/>
       <w:pgSz w:w="11906" w:h="16838"/>
       <w:pgMar w:left="1134" w:right="1134" w:header="1134" w:top="1191" w:footer="0" w:bottom="1134" w:gutter="0"/>
@@ -1216,6 +2165,702 @@
 </w:hdr>
 </file>
 
+<file path=word/numbering.xml><?xml version="1.0" encoding="utf-8"?>
+<w:numbering xmlns:w="http://schemas.openxmlformats.org/wordprocessingml/2006/main" xmlns:o="urn:schemas-microsoft-com:office:office" xmlns:r="http://schemas.openxmlformats.org/officeDocument/2006/relationships" xmlns:v="urn:schemas-microsoft-com:vml">
+  <w:abstractNum w:abstractNumId="1">
+    <w:lvl w:ilvl="0">
+      <w:start w:val="1"/>
+      <w:numFmt w:val="decimal"/>
+      <w:lvlText w:val="%1."/>
+      <w:lvlJc w:val="left"/>
+      <w:pPr>
+        <w:tabs>
+          <w:tab w:val="num" w:pos="720"/>
+        </w:tabs>
+        <w:ind w:left="720" w:hanging="360"/>
+      </w:pPr>
+      <w:rPr/>
+    </w:lvl>
+    <w:lvl w:ilvl="1">
+      <w:start w:val="1"/>
+      <w:numFmt w:val="decimal"/>
+      <w:lvlText w:val="%2."/>
+      <w:lvlJc w:val="left"/>
+      <w:pPr>
+        <w:tabs>
+          <w:tab w:val="num" w:pos="1080"/>
+        </w:tabs>
+        <w:ind w:left="1080" w:hanging="360"/>
+      </w:pPr>
+      <w:rPr/>
+    </w:lvl>
+    <w:lvl w:ilvl="2">
+      <w:start w:val="1"/>
+      <w:numFmt w:val="decimal"/>
+      <w:lvlText w:val="%3."/>
+      <w:lvlJc w:val="left"/>
+      <w:pPr>
+        <w:tabs>
+          <w:tab w:val="num" w:pos="1440"/>
+        </w:tabs>
+        <w:ind w:left="1440" w:hanging="360"/>
+      </w:pPr>
+      <w:rPr/>
+    </w:lvl>
+    <w:lvl w:ilvl="3">
+      <w:start w:val="1"/>
+      <w:numFmt w:val="decimal"/>
+      <w:lvlText w:val="%4."/>
+      <w:lvlJc w:val="left"/>
+      <w:pPr>
+        <w:tabs>
+          <w:tab w:val="num" w:pos="1800"/>
+        </w:tabs>
+        <w:ind w:left="1800" w:hanging="360"/>
+      </w:pPr>
+      <w:rPr/>
+    </w:lvl>
+    <w:lvl w:ilvl="4">
+      <w:start w:val="1"/>
+      <w:numFmt w:val="decimal"/>
+      <w:lvlText w:val="%5."/>
+      <w:lvlJc w:val="left"/>
+      <w:pPr>
+        <w:tabs>
+          <w:tab w:val="num" w:pos="2160"/>
+        </w:tabs>
+        <w:ind w:left="2160" w:hanging="360"/>
+      </w:pPr>
+      <w:rPr/>
+    </w:lvl>
+    <w:lvl w:ilvl="5">
+      <w:start w:val="1"/>
+      <w:numFmt w:val="decimal"/>
+      <w:lvlText w:val="%6."/>
+      <w:lvlJc w:val="left"/>
+      <w:pPr>
+        <w:tabs>
+          <w:tab w:val="num" w:pos="2520"/>
+        </w:tabs>
+        <w:ind w:left="2520" w:hanging="360"/>
+      </w:pPr>
+      <w:rPr/>
+    </w:lvl>
+    <w:lvl w:ilvl="6">
+      <w:start w:val="1"/>
+      <w:numFmt w:val="decimal"/>
+      <w:lvlText w:val="%7."/>
+      <w:lvlJc w:val="left"/>
+      <w:pPr>
+        <w:tabs>
+          <w:tab w:val="num" w:pos="2880"/>
+        </w:tabs>
+        <w:ind w:left="2880" w:hanging="360"/>
+      </w:pPr>
+      <w:rPr/>
+    </w:lvl>
+    <w:lvl w:ilvl="7">
+      <w:start w:val="1"/>
+      <w:numFmt w:val="decimal"/>
+      <w:lvlText w:val="%8."/>
+      <w:lvlJc w:val="left"/>
+      <w:pPr>
+        <w:tabs>
+          <w:tab w:val="num" w:pos="3240"/>
+        </w:tabs>
+        <w:ind w:left="3240" w:hanging="360"/>
+      </w:pPr>
+      <w:rPr/>
+    </w:lvl>
+    <w:lvl w:ilvl="8">
+      <w:start w:val="1"/>
+      <w:numFmt w:val="decimal"/>
+      <w:lvlText w:val="%9."/>
+      <w:lvlJc w:val="left"/>
+      <w:pPr>
+        <w:tabs>
+          <w:tab w:val="num" w:pos="3600"/>
+        </w:tabs>
+        <w:ind w:left="3600" w:hanging="360"/>
+      </w:pPr>
+      <w:rPr/>
+    </w:lvl>
+  </w:abstractNum>
+  <w:abstractNum w:abstractNumId="2">
+    <w:lvl w:ilvl="0">
+      <w:start w:val="1"/>
+      <w:numFmt w:val="bullet"/>
+      <w:lvlText w:val=""/>
+      <w:lvlJc w:val="left"/>
+      <w:pPr>
+        <w:tabs>
+          <w:tab w:val="num" w:pos="720"/>
+        </w:tabs>
+        <w:ind w:left="720" w:hanging="360"/>
+      </w:pPr>
+      <w:rPr>
+        <w:rFonts w:ascii="Symbol" w:hAnsi="Symbol" w:cs="Symbol" w:hint="default"/>
+        <w:rFonts w:cs="OpenSymbol"/>
+      </w:rPr>
+    </w:lvl>
+    <w:lvl w:ilvl="1">
+      <w:start w:val="1"/>
+      <w:numFmt w:val="bullet"/>
+      <w:lvlText w:val="◦"/>
+      <w:lvlJc w:val="left"/>
+      <w:pPr>
+        <w:tabs>
+          <w:tab w:val="num" w:pos="1080"/>
+        </w:tabs>
+        <w:ind w:left="1080" w:hanging="360"/>
+      </w:pPr>
+      <w:rPr>
+        <w:rFonts w:ascii="OpenSymbol" w:hAnsi="OpenSymbol" w:cs="OpenSymbol" w:hint="default"/>
+        <w:rFonts w:cs="OpenSymbol"/>
+      </w:rPr>
+    </w:lvl>
+    <w:lvl w:ilvl="2">
+      <w:start w:val="1"/>
+      <w:numFmt w:val="bullet"/>
+      <w:lvlText w:val="▪"/>
+      <w:lvlJc w:val="left"/>
+      <w:pPr>
+        <w:tabs>
+          <w:tab w:val="num" w:pos="1440"/>
+        </w:tabs>
+        <w:ind w:left="1440" w:hanging="360"/>
+      </w:pPr>
+      <w:rPr>
+        <w:rFonts w:ascii="OpenSymbol" w:hAnsi="OpenSymbol" w:cs="OpenSymbol" w:hint="default"/>
+        <w:rFonts w:cs="OpenSymbol"/>
+      </w:rPr>
+    </w:lvl>
+    <w:lvl w:ilvl="3">
+      <w:start w:val="1"/>
+      <w:numFmt w:val="bullet"/>
+      <w:lvlText w:val=""/>
+      <w:lvlJc w:val="left"/>
+      <w:pPr>
+        <w:tabs>
+          <w:tab w:val="num" w:pos="1800"/>
+        </w:tabs>
+        <w:ind w:left="1800" w:hanging="360"/>
+      </w:pPr>
+      <w:rPr>
+        <w:rFonts w:ascii="Symbol" w:hAnsi="Symbol" w:cs="Symbol" w:hint="default"/>
+        <w:rFonts w:cs="OpenSymbol"/>
+      </w:rPr>
+    </w:lvl>
+    <w:lvl w:ilvl="4">
+      <w:start w:val="1"/>
+      <w:numFmt w:val="bullet"/>
+      <w:lvlText w:val="◦"/>
+      <w:lvlJc w:val="left"/>
+      <w:pPr>
+        <w:tabs>
+          <w:tab w:val="num" w:pos="2160"/>
+        </w:tabs>
+        <w:ind w:left="2160" w:hanging="360"/>
+      </w:pPr>
+      <w:rPr>
+        <w:rFonts w:ascii="OpenSymbol" w:hAnsi="OpenSymbol" w:cs="OpenSymbol" w:hint="default"/>
+        <w:rFonts w:cs="OpenSymbol"/>
+      </w:rPr>
+    </w:lvl>
+    <w:lvl w:ilvl="5">
+      <w:start w:val="1"/>
+      <w:numFmt w:val="bullet"/>
+      <w:lvlText w:val="▪"/>
+      <w:lvlJc w:val="left"/>
+      <w:pPr>
+        <w:tabs>
+          <w:tab w:val="num" w:pos="2520"/>
+        </w:tabs>
+        <w:ind w:left="2520" w:hanging="360"/>
+      </w:pPr>
+      <w:rPr>
+        <w:rFonts w:ascii="OpenSymbol" w:hAnsi="OpenSymbol" w:cs="OpenSymbol" w:hint="default"/>
+        <w:rFonts w:cs="OpenSymbol"/>
+      </w:rPr>
+    </w:lvl>
+    <w:lvl w:ilvl="6">
+      <w:start w:val="1"/>
+      <w:numFmt w:val="bullet"/>
+      <w:lvlText w:val=""/>
+      <w:lvlJc w:val="left"/>
+      <w:pPr>
+        <w:tabs>
+          <w:tab w:val="num" w:pos="2880"/>
+        </w:tabs>
+        <w:ind w:left="2880" w:hanging="360"/>
+      </w:pPr>
+      <w:rPr>
+        <w:rFonts w:ascii="Symbol" w:hAnsi="Symbol" w:cs="Symbol" w:hint="default"/>
+        <w:rFonts w:cs="OpenSymbol"/>
+      </w:rPr>
+    </w:lvl>
+    <w:lvl w:ilvl="7">
+      <w:start w:val="1"/>
+      <w:numFmt w:val="bullet"/>
+      <w:lvlText w:val="◦"/>
+      <w:lvlJc w:val="left"/>
+      <w:pPr>
+        <w:tabs>
+          <w:tab w:val="num" w:pos="3240"/>
+        </w:tabs>
+        <w:ind w:left="3240" w:hanging="360"/>
+      </w:pPr>
+      <w:rPr>
+        <w:rFonts w:ascii="OpenSymbol" w:hAnsi="OpenSymbol" w:cs="OpenSymbol" w:hint="default"/>
+        <w:rFonts w:cs="OpenSymbol"/>
+      </w:rPr>
+    </w:lvl>
+    <w:lvl w:ilvl="8">
+      <w:start w:val="1"/>
+      <w:numFmt w:val="bullet"/>
+      <w:lvlText w:val="▪"/>
+      <w:lvlJc w:val="left"/>
+      <w:pPr>
+        <w:tabs>
+          <w:tab w:val="num" w:pos="3600"/>
+        </w:tabs>
+        <w:ind w:left="3600" w:hanging="360"/>
+      </w:pPr>
+      <w:rPr>
+        <w:rFonts w:ascii="OpenSymbol" w:hAnsi="OpenSymbol" w:cs="OpenSymbol" w:hint="default"/>
+        <w:rFonts w:cs="OpenSymbol"/>
+      </w:rPr>
+    </w:lvl>
+  </w:abstractNum>
+  <w:abstractNum w:abstractNumId="3">
+    <w:lvl w:ilvl="0">
+      <w:start w:val="1"/>
+      <w:numFmt w:val="bullet"/>
+      <w:lvlText w:val=""/>
+      <w:lvlJc w:val="left"/>
+      <w:pPr>
+        <w:tabs>
+          <w:tab w:val="num" w:pos="720"/>
+        </w:tabs>
+        <w:ind w:left="720" w:hanging="360"/>
+      </w:pPr>
+      <w:rPr>
+        <w:rFonts w:ascii="Symbol" w:hAnsi="Symbol" w:cs="Symbol" w:hint="default"/>
+        <w:rFonts w:cs="OpenSymbol"/>
+      </w:rPr>
+    </w:lvl>
+    <w:lvl w:ilvl="1">
+      <w:start w:val="1"/>
+      <w:numFmt w:val="bullet"/>
+      <w:lvlText w:val="◦"/>
+      <w:lvlJc w:val="left"/>
+      <w:pPr>
+        <w:tabs>
+          <w:tab w:val="num" w:pos="1080"/>
+        </w:tabs>
+        <w:ind w:left="1080" w:hanging="360"/>
+      </w:pPr>
+      <w:rPr>
+        <w:rFonts w:ascii="OpenSymbol" w:hAnsi="OpenSymbol" w:cs="OpenSymbol" w:hint="default"/>
+        <w:rFonts w:cs="OpenSymbol"/>
+      </w:rPr>
+    </w:lvl>
+    <w:lvl w:ilvl="2">
+      <w:start w:val="1"/>
+      <w:numFmt w:val="bullet"/>
+      <w:lvlText w:val="▪"/>
+      <w:lvlJc w:val="left"/>
+      <w:pPr>
+        <w:tabs>
+          <w:tab w:val="num" w:pos="1440"/>
+        </w:tabs>
+        <w:ind w:left="1440" w:hanging="360"/>
+      </w:pPr>
+      <w:rPr>
+        <w:rFonts w:ascii="OpenSymbol" w:hAnsi="OpenSymbol" w:cs="OpenSymbol" w:hint="default"/>
+        <w:rFonts w:cs="OpenSymbol"/>
+      </w:rPr>
+    </w:lvl>
+    <w:lvl w:ilvl="3">
+      <w:start w:val="1"/>
+      <w:numFmt w:val="bullet"/>
+      <w:lvlText w:val=""/>
+      <w:lvlJc w:val="left"/>
+      <w:pPr>
+        <w:tabs>
+          <w:tab w:val="num" w:pos="1800"/>
+        </w:tabs>
+        <w:ind w:left="1800" w:hanging="360"/>
+      </w:pPr>
+      <w:rPr>
+        <w:rFonts w:ascii="Symbol" w:hAnsi="Symbol" w:cs="Symbol" w:hint="default"/>
+        <w:rFonts w:cs="OpenSymbol"/>
+      </w:rPr>
+    </w:lvl>
+    <w:lvl w:ilvl="4">
+      <w:start w:val="1"/>
+      <w:numFmt w:val="bullet"/>
+      <w:lvlText w:val="◦"/>
+      <w:lvlJc w:val="left"/>
+      <w:pPr>
+        <w:tabs>
+          <w:tab w:val="num" w:pos="2160"/>
+        </w:tabs>
+        <w:ind w:left="2160" w:hanging="360"/>
+      </w:pPr>
+      <w:rPr>
+        <w:rFonts w:ascii="OpenSymbol" w:hAnsi="OpenSymbol" w:cs="OpenSymbol" w:hint="default"/>
+        <w:rFonts w:cs="OpenSymbol"/>
+      </w:rPr>
+    </w:lvl>
+    <w:lvl w:ilvl="5">
+      <w:start w:val="1"/>
+      <w:numFmt w:val="bullet"/>
+      <w:lvlText w:val="▪"/>
+      <w:lvlJc w:val="left"/>
+      <w:pPr>
+        <w:tabs>
+          <w:tab w:val="num" w:pos="2520"/>
+        </w:tabs>
+        <w:ind w:left="2520" w:hanging="360"/>
+      </w:pPr>
+      <w:rPr>
+        <w:rFonts w:ascii="OpenSymbol" w:hAnsi="OpenSymbol" w:cs="OpenSymbol" w:hint="default"/>
+        <w:rFonts w:cs="OpenSymbol"/>
+      </w:rPr>
+    </w:lvl>
+    <w:lvl w:ilvl="6">
+      <w:start w:val="1"/>
+      <w:numFmt w:val="bullet"/>
+      <w:lvlText w:val=""/>
+      <w:lvlJc w:val="left"/>
+      <w:pPr>
+        <w:tabs>
+          <w:tab w:val="num" w:pos="2880"/>
+        </w:tabs>
+        <w:ind w:left="2880" w:hanging="360"/>
+      </w:pPr>
+      <w:rPr>
+        <w:rFonts w:ascii="Symbol" w:hAnsi="Symbol" w:cs="Symbol" w:hint="default"/>
+        <w:rFonts w:cs="OpenSymbol"/>
+      </w:rPr>
+    </w:lvl>
+    <w:lvl w:ilvl="7">
+      <w:start w:val="1"/>
+      <w:numFmt w:val="bullet"/>
+      <w:lvlText w:val="◦"/>
+      <w:lvlJc w:val="left"/>
+      <w:pPr>
+        <w:tabs>
+          <w:tab w:val="num" w:pos="3240"/>
+        </w:tabs>
+        <w:ind w:left="3240" w:hanging="360"/>
+      </w:pPr>
+      <w:rPr>
+        <w:rFonts w:ascii="OpenSymbol" w:hAnsi="OpenSymbol" w:cs="OpenSymbol" w:hint="default"/>
+        <w:rFonts w:cs="OpenSymbol"/>
+      </w:rPr>
+    </w:lvl>
+    <w:lvl w:ilvl="8">
+      <w:start w:val="1"/>
+      <w:numFmt w:val="bullet"/>
+      <w:lvlText w:val="▪"/>
+      <w:lvlJc w:val="left"/>
+      <w:pPr>
+        <w:tabs>
+          <w:tab w:val="num" w:pos="3600"/>
+        </w:tabs>
+        <w:ind w:left="3600" w:hanging="360"/>
+      </w:pPr>
+      <w:rPr>
+        <w:rFonts w:ascii="OpenSymbol" w:hAnsi="OpenSymbol" w:cs="OpenSymbol" w:hint="default"/>
+        <w:rFonts w:cs="OpenSymbol"/>
+      </w:rPr>
+    </w:lvl>
+  </w:abstractNum>
+  <w:abstractNum w:abstractNumId="4">
+    <w:lvl w:ilvl="0">
+      <w:start w:val="1"/>
+      <w:numFmt w:val="bullet"/>
+      <w:lvlText w:val=""/>
+      <w:lvlJc w:val="left"/>
+      <w:pPr>
+        <w:tabs>
+          <w:tab w:val="num" w:pos="720"/>
+        </w:tabs>
+        <w:ind w:left="720" w:hanging="360"/>
+      </w:pPr>
+      <w:rPr>
+        <w:rFonts w:ascii="Symbol" w:hAnsi="Symbol" w:cs="Symbol" w:hint="default"/>
+        <w:rFonts w:cs="OpenSymbol"/>
+      </w:rPr>
+    </w:lvl>
+    <w:lvl w:ilvl="1">
+      <w:start w:val="1"/>
+      <w:numFmt w:val="bullet"/>
+      <w:lvlText w:val="◦"/>
+      <w:lvlJc w:val="left"/>
+      <w:pPr>
+        <w:tabs>
+          <w:tab w:val="num" w:pos="1080"/>
+        </w:tabs>
+        <w:ind w:left="1080" w:hanging="360"/>
+      </w:pPr>
+      <w:rPr>
+        <w:rFonts w:ascii="OpenSymbol" w:hAnsi="OpenSymbol" w:cs="OpenSymbol" w:hint="default"/>
+        <w:rFonts w:cs="OpenSymbol"/>
+      </w:rPr>
+    </w:lvl>
+    <w:lvl w:ilvl="2">
+      <w:start w:val="1"/>
+      <w:numFmt w:val="bullet"/>
+      <w:lvlText w:val="▪"/>
+      <w:lvlJc w:val="left"/>
+      <w:pPr>
+        <w:tabs>
+          <w:tab w:val="num" w:pos="1440"/>
+        </w:tabs>
+        <w:ind w:left="1440" w:hanging="360"/>
+      </w:pPr>
+      <w:rPr>
+        <w:rFonts w:ascii="OpenSymbol" w:hAnsi="OpenSymbol" w:cs="OpenSymbol" w:hint="default"/>
+        <w:rFonts w:cs="OpenSymbol"/>
+      </w:rPr>
+    </w:lvl>
+    <w:lvl w:ilvl="3">
+      <w:start w:val="1"/>
+      <w:numFmt w:val="bullet"/>
+      <w:lvlText w:val=""/>
+      <w:lvlJc w:val="left"/>
+      <w:pPr>
+        <w:tabs>
+          <w:tab w:val="num" w:pos="1800"/>
+        </w:tabs>
+        <w:ind w:left="1800" w:hanging="360"/>
+      </w:pPr>
+      <w:rPr>
+        <w:rFonts w:ascii="Symbol" w:hAnsi="Symbol" w:cs="Symbol" w:hint="default"/>
+        <w:rFonts w:cs="OpenSymbol"/>
+      </w:rPr>
+    </w:lvl>
+    <w:lvl w:ilvl="4">
+      <w:start w:val="1"/>
+      <w:numFmt w:val="bullet"/>
+      <w:lvlText w:val="◦"/>
+      <w:lvlJc w:val="left"/>
+      <w:pPr>
+        <w:tabs>
+          <w:tab w:val="num" w:pos="2160"/>
+        </w:tabs>
+        <w:ind w:left="2160" w:hanging="360"/>
+      </w:pPr>
+      <w:rPr>
+        <w:rFonts w:ascii="OpenSymbol" w:hAnsi="OpenSymbol" w:cs="OpenSymbol" w:hint="default"/>
+        <w:rFonts w:cs="OpenSymbol"/>
+      </w:rPr>
+    </w:lvl>
+    <w:lvl w:ilvl="5">
+      <w:start w:val="1"/>
+      <w:numFmt w:val="bullet"/>
+      <w:lvlText w:val="▪"/>
+      <w:lvlJc w:val="left"/>
+      <w:pPr>
+        <w:tabs>
+          <w:tab w:val="num" w:pos="2520"/>
+        </w:tabs>
+        <w:ind w:left="2520" w:hanging="360"/>
+      </w:pPr>
+      <w:rPr>
+        <w:rFonts w:ascii="OpenSymbol" w:hAnsi="OpenSymbol" w:cs="OpenSymbol" w:hint="default"/>
+        <w:rFonts w:cs="OpenSymbol"/>
+      </w:rPr>
+    </w:lvl>
+    <w:lvl w:ilvl="6">
+      <w:start w:val="1"/>
+      <w:numFmt w:val="bullet"/>
+      <w:lvlText w:val=""/>
+      <w:lvlJc w:val="left"/>
+      <w:pPr>
+        <w:tabs>
+          <w:tab w:val="num" w:pos="2880"/>
+        </w:tabs>
+        <w:ind w:left="2880" w:hanging="360"/>
+      </w:pPr>
+      <w:rPr>
+        <w:rFonts w:ascii="Symbol" w:hAnsi="Symbol" w:cs="Symbol" w:hint="default"/>
+        <w:rFonts w:cs="OpenSymbol"/>
+      </w:rPr>
+    </w:lvl>
+    <w:lvl w:ilvl="7">
+      <w:start w:val="1"/>
+      <w:numFmt w:val="bullet"/>
+      <w:lvlText w:val="◦"/>
+      <w:lvlJc w:val="left"/>
+      <w:pPr>
+        <w:tabs>
+          <w:tab w:val="num" w:pos="3240"/>
+        </w:tabs>
+        <w:ind w:left="3240" w:hanging="360"/>
+      </w:pPr>
+      <w:rPr>
+        <w:rFonts w:ascii="OpenSymbol" w:hAnsi="OpenSymbol" w:cs="OpenSymbol" w:hint="default"/>
+        <w:rFonts w:cs="OpenSymbol"/>
+      </w:rPr>
+    </w:lvl>
+    <w:lvl w:ilvl="8">
+      <w:start w:val="1"/>
+      <w:numFmt w:val="bullet"/>
+      <w:lvlText w:val="▪"/>
+      <w:lvlJc w:val="left"/>
+      <w:pPr>
+        <w:tabs>
+          <w:tab w:val="num" w:pos="3600"/>
+        </w:tabs>
+        <w:ind w:left="3600" w:hanging="360"/>
+      </w:pPr>
+      <w:rPr>
+        <w:rFonts w:ascii="OpenSymbol" w:hAnsi="OpenSymbol" w:cs="OpenSymbol" w:hint="default"/>
+        <w:rFonts w:cs="OpenSymbol"/>
+      </w:rPr>
+    </w:lvl>
+  </w:abstractNum>
+  <w:abstractNum w:abstractNumId="5">
+    <w:lvl w:ilvl="0">
+      <w:start w:val="1"/>
+      <w:numFmt w:val="none"/>
+      <w:suff w:val="nothing"/>
+      <w:lvlText w:val=""/>
+      <w:lvlJc w:val="left"/>
+      <w:pPr>
+        <w:tabs>
+          <w:tab w:val="num" w:pos="432"/>
+        </w:tabs>
+        <w:ind w:left="432" w:hanging="432"/>
+      </w:pPr>
+    </w:lvl>
+    <w:lvl w:ilvl="1">
+      <w:start w:val="1"/>
+      <w:numFmt w:val="none"/>
+      <w:suff w:val="nothing"/>
+      <w:lvlText w:val=""/>
+      <w:lvlJc w:val="left"/>
+      <w:pPr>
+        <w:tabs>
+          <w:tab w:val="num" w:pos="576"/>
+        </w:tabs>
+        <w:ind w:left="576" w:hanging="576"/>
+      </w:pPr>
+    </w:lvl>
+    <w:lvl w:ilvl="2">
+      <w:start w:val="1"/>
+      <w:numFmt w:val="none"/>
+      <w:suff w:val="nothing"/>
+      <w:lvlText w:val=""/>
+      <w:lvlJc w:val="left"/>
+      <w:pPr>
+        <w:tabs>
+          <w:tab w:val="num" w:pos="720"/>
+        </w:tabs>
+        <w:ind w:left="720" w:hanging="720"/>
+      </w:pPr>
+    </w:lvl>
+    <w:lvl w:ilvl="3">
+      <w:start w:val="1"/>
+      <w:numFmt w:val="none"/>
+      <w:suff w:val="nothing"/>
+      <w:lvlText w:val=""/>
+      <w:lvlJc w:val="left"/>
+      <w:pPr>
+        <w:tabs>
+          <w:tab w:val="num" w:pos="864"/>
+        </w:tabs>
+        <w:ind w:left="864" w:hanging="864"/>
+      </w:pPr>
+    </w:lvl>
+    <w:lvl w:ilvl="4">
+      <w:start w:val="1"/>
+      <w:numFmt w:val="none"/>
+      <w:suff w:val="nothing"/>
+      <w:lvlText w:val=""/>
+      <w:lvlJc w:val="left"/>
+      <w:pPr>
+        <w:tabs>
+          <w:tab w:val="num" w:pos="1008"/>
+        </w:tabs>
+        <w:ind w:left="1008" w:hanging="1008"/>
+      </w:pPr>
+    </w:lvl>
+    <w:lvl w:ilvl="5">
+      <w:start w:val="1"/>
+      <w:numFmt w:val="none"/>
+      <w:suff w:val="nothing"/>
+      <w:lvlText w:val=""/>
+      <w:lvlJc w:val="left"/>
+      <w:pPr>
+        <w:tabs>
+          <w:tab w:val="num" w:pos="1152"/>
+        </w:tabs>
+        <w:ind w:left="1152" w:hanging="1152"/>
+      </w:pPr>
+    </w:lvl>
+    <w:lvl w:ilvl="6">
+      <w:start w:val="1"/>
+      <w:numFmt w:val="none"/>
+      <w:suff w:val="nothing"/>
+      <w:lvlText w:val=""/>
+      <w:lvlJc w:val="left"/>
+      <w:pPr>
+        <w:tabs>
+          <w:tab w:val="num" w:pos="1296"/>
+        </w:tabs>
+        <w:ind w:left="1296" w:hanging="1296"/>
+      </w:pPr>
+    </w:lvl>
+    <w:lvl w:ilvl="7">
+      <w:start w:val="1"/>
+      <w:numFmt w:val="none"/>
+      <w:suff w:val="nothing"/>
+      <w:lvlText w:val=""/>
+      <w:lvlJc w:val="left"/>
+      <w:pPr>
+        <w:tabs>
+          <w:tab w:val="num" w:pos="1440"/>
+        </w:tabs>
+        <w:ind w:left="1440" w:hanging="1440"/>
+      </w:pPr>
+    </w:lvl>
+    <w:lvl w:ilvl="8">
+      <w:start w:val="1"/>
+      <w:numFmt w:val="none"/>
+      <w:suff w:val="nothing"/>
+      <w:lvlText w:val=""/>
+      <w:lvlJc w:val="left"/>
+      <w:pPr>
+        <w:tabs>
+          <w:tab w:val="num" w:pos="1584"/>
+        </w:tabs>
+        <w:ind w:left="1584" w:hanging="1584"/>
+      </w:pPr>
+    </w:lvl>
+  </w:abstractNum>
+  <w:num w:numId="1">
+    <w:abstractNumId w:val="1"/>
+  </w:num>
+  <w:num w:numId="2">
+    <w:abstractNumId w:val="2"/>
+  </w:num>
+  <w:num w:numId="3">
+    <w:abstractNumId w:val="3"/>
+  </w:num>
+  <w:num w:numId="4">
+    <w:abstractNumId w:val="4"/>
+  </w:num>
+  <w:num w:numId="5">
+    <w:abstractNumId w:val="5"/>
+  </w:num>
+</w:numbering>
+</file>
+
 <file path=word/styles.xml><?xml version="1.0" encoding="utf-8"?>
 <w:styles xmlns:w="http://schemas.openxmlformats.org/wordprocessingml/2006/main" xmlns:w14="http://schemas.microsoft.com/office/word/2010/wordml" xmlns:mc="http://schemas.openxmlformats.org/markup-compatibility/2006" mc:Ignorable="w14">
   <w:docDefaults>
@@ -1236,7 +2881,7 @@
     <w:qFormat/>
     <w:pPr>
       <w:widowControl w:val="false"/>
-      <w:overflowPunct w:val="true"/>
+      <w:overflowPunct w:val="false"/>
       <w:bidi w:val="0"/>
       <w:jc w:val="left"/>
     </w:pPr>
@@ -1299,6 +2944,13 @@
     <w:name w:val="Numbering Symbols"/>
     <w:qFormat/>
     <w:rPr/>
+  </w:style>
+  <w:style w:type="character" w:styleId="Bullets">
+    <w:name w:val="Bullets"/>
+    <w:qFormat/>
+    <w:rPr>
+      <w:rFonts w:ascii="OpenSymbol" w:hAnsi="OpenSymbol" w:eastAsia="OpenSymbol" w:cs="OpenSymbol"/>
+    </w:rPr>
   </w:style>
   <w:style w:type="paragraph" w:styleId="Heading">
     <w:name w:val="Heading"/>

</xml_diff>